<commit_message>
Added refs + Video
</commit_message>
<xml_diff>
--- a/AyabeKalbeCS579Project1Report.docx
+++ b/AyabeKalbeCS579Project1Report.docx
@@ -1,6 +1,6 @@
 
 <file path=word/document.xml><?xml version="1.0" encoding="utf-8"?>
-<w:document xmlns:wpc="http://schemas.microsoft.com/office/word/2010/wordprocessingCanvas" xmlns:cx="http://schemas.microsoft.com/office/drawing/2014/chartex" xmlns:cx1="http://schemas.microsoft.com/office/drawing/2015/9/8/chartex" xmlns:cx2="http://schemas.microsoft.com/office/drawing/2015/10/21/chartex" xmlns:cx3="http://schemas.microsoft.com/office/drawing/2016/5/9/chartex" xmlns:cx4="http://schemas.microsoft.com/office/drawing/2016/5/10/chartex" xmlns:cx5="http://schemas.microsoft.com/office/drawing/2016/5/11/chartex" xmlns:cx6="http://schemas.microsoft.com/office/drawing/2016/5/12/chartex" xmlns:cx7="http://schemas.microsoft.com/office/drawing/2016/5/13/chartex" xmlns:cx8="http://schemas.microsoft.com/office/drawing/2016/5/14/chartex" xmlns:mc="http://schemas.openxmlformats.org/markup-compatibility/2006" xmlns:aink="http://schemas.microsoft.com/office/drawing/2016/ink" xmlns:am3d="http://schemas.microsoft.com/office/drawing/2017/model3d" xmlns:o="urn:schemas-microsoft-com:office:office" xmlns:oel="http://schemas.microsoft.com/office/2019/extlst" xmlns:r="http://schemas.openxmlformats.org/officeDocument/2006/relationships" xmlns:m="http://schemas.openxmlformats.org/officeDocument/2006/math" xmlns:v="urn:schemas-microsoft-com:vml" xmlns:wp14="http://schemas.microsoft.com/office/word/2010/wordprocessingDrawing" xmlns:wp="http://schemas.openxmlformats.org/drawingml/2006/wordprocessingDrawing" xmlns:w10="urn:schemas-microsoft-com:office:word" xmlns:w="http://schemas.openxmlformats.org/wordprocessingml/2006/main" xmlns:w14="http://schemas.microsoft.com/office/word/2010/wordml" xmlns:w15="http://schemas.microsoft.com/office/word/2012/wordml" xmlns:w16cex="http://schemas.microsoft.com/office/word/2018/wordml/cex" xmlns:w16cid="http://schemas.microsoft.com/office/word/2016/wordml/cid" xmlns:w16="http://schemas.microsoft.com/office/word/2018/wordml" xmlns:w16du="http://schemas.microsoft.com/office/word/2023/wordml/word16du" xmlns:w16sdtdh="http://schemas.microsoft.com/office/word/2020/wordml/sdtdatahash" xmlns:w16se="http://schemas.microsoft.com/office/word/2015/wordml/symex" xmlns:wpg="http://schemas.microsoft.com/office/word/2010/wordprocessingGroup" xmlns:wpi="http://schemas.microsoft.com/office/word/2010/wordprocessingInk" xmlns:wne="http://schemas.microsoft.com/office/word/2006/wordml" xmlns:wps="http://schemas.microsoft.com/office/word/2010/wordprocessingShape" mc:Ignorable="w14 w15 w16se w16cid w16 w16cex w16sdtdh w16du wp14">
+<w:document xmlns:wpc="http://schemas.microsoft.com/office/word/2010/wordprocessingCanvas" xmlns:cx="http://schemas.microsoft.com/office/drawing/2014/chartex" xmlns:cx1="http://schemas.microsoft.com/office/drawing/2015/9/8/chartex" xmlns:cx2="http://schemas.microsoft.com/office/drawing/2015/10/21/chartex" xmlns:cx3="http://schemas.microsoft.com/office/drawing/2016/5/9/chartex" xmlns:cx4="http://schemas.microsoft.com/office/drawing/2016/5/10/chartex" xmlns:cx5="http://schemas.microsoft.com/office/drawing/2016/5/11/chartex" xmlns:cx6="http://schemas.microsoft.com/office/drawing/2016/5/12/chartex" xmlns:cx7="http://schemas.microsoft.com/office/drawing/2016/5/13/chartex" xmlns:cx8="http://schemas.microsoft.com/office/drawing/2016/5/14/chartex" xmlns:mc="http://schemas.openxmlformats.org/markup-compatibility/2006" xmlns:aink="http://schemas.microsoft.com/office/drawing/2016/ink" xmlns:am3d="http://schemas.microsoft.com/office/drawing/2017/model3d" xmlns:o="urn:schemas-microsoft-com:office:office" xmlns:oel="http://schemas.microsoft.com/office/2019/extlst" xmlns:r="http://schemas.openxmlformats.org/officeDocument/2006/relationships" xmlns:m="http://schemas.openxmlformats.org/officeDocument/2006/math" xmlns:v="urn:schemas-microsoft-com:vml" xmlns:wp14="http://schemas.microsoft.com/office/word/2010/wordprocessingDrawing" xmlns:wp="http://schemas.openxmlformats.org/drawingml/2006/wordprocessingDrawing" xmlns:w10="urn:schemas-microsoft-com:office:word" xmlns:w="http://schemas.openxmlformats.org/wordprocessingml/2006/main" xmlns:w14="http://schemas.microsoft.com/office/word/2010/wordml" xmlns:w15="http://schemas.microsoft.com/office/word/2012/wordml" xmlns:w16cex="http://schemas.microsoft.com/office/word/2018/wordml/cex" xmlns:w16cid="http://schemas.microsoft.com/office/word/2016/wordml/cid" xmlns:w16="http://schemas.microsoft.com/office/word/2018/wordml" xmlns:w16sdtdh="http://schemas.microsoft.com/office/word/2020/wordml/sdtdatahash" xmlns:w16se="http://schemas.microsoft.com/office/word/2015/wordml/symex" xmlns:wpg="http://schemas.microsoft.com/office/word/2010/wordprocessingGroup" xmlns:wpi="http://schemas.microsoft.com/office/word/2010/wordprocessingInk" xmlns:wne="http://schemas.microsoft.com/office/word/2006/wordml" xmlns:wps="http://schemas.microsoft.com/office/word/2010/wordprocessingShape" mc:Ignorable="w14 w15 w16se w16cid w16 w16cex w16sdtdh wp14">
   <w:body>
     <w:p>
       <w:pPr>
@@ -635,10 +635,7 @@
         <w:ind w:firstLine="720"/>
       </w:pPr>
       <w:r>
-        <w:t>For the data visualization network graph, the</w:t>
-      </w:r>
-      <w:r>
-        <w:t xml:space="preserve"> users are represented in yellow; the questions are represented in red; and the answers are represented in blue. There are a significant number of instances where a user only replied to one question (when the users are in the outer edge of the circle) as supposed to some instances where the users reply to more than one question (when the users are in the center of the circle). In addition, there are also questions and answers with no user, most likely due to deletion of accounts.</w:t>
+        <w:t>For the data visualization network graph, the users are represented in yellow; the questions are represented in red; and the answers are represented in blue. There are a significant number of instances where a user only replied to one question (when the users are in the outer edge of the circle) as supposed to some instances where the users reply to more than one question (when the users are in the center of the circle). In addition, there are also questions and answers with no user, most likely due to deletion of accounts.</w:t>
       </w:r>
     </w:p>
     <w:p>
@@ -794,7 +791,7 @@
     </w:p>
     <w:p>
       <w:pPr>
-        <w:pStyle w:val="ListParagraph"/>
+        <w:pStyle w:val="Paragraphedeliste"/>
         <w:numPr>
           <w:ilvl w:val="0"/>
           <w:numId w:val="1"/>
@@ -804,7 +801,7 @@
       <w:hyperlink r:id="rId13" w:history="1">
         <w:r>
           <w:rPr>
-            <w:rStyle w:val="Hyperlink"/>
+            <w:rStyle w:val="Lienhypertexte"/>
           </w:rPr>
           <w:t>https://stackoverflow.com/legal/terms-of-service/public</w:t>
         </w:r>
@@ -812,7 +809,7 @@
     </w:p>
     <w:p>
       <w:pPr>
-        <w:pStyle w:val="ListParagraph"/>
+        <w:pStyle w:val="Paragraphedeliste"/>
         <w:numPr>
           <w:ilvl w:val="0"/>
           <w:numId w:val="1"/>
@@ -822,7 +819,7 @@
       <w:hyperlink r:id="rId14" w:history="1">
         <w:r>
           <w:rPr>
-            <w:rStyle w:val="Hyperlink"/>
+            <w:rStyle w:val="Lienhypertexte"/>
           </w:rPr>
           <w:t>https://stackapps.com</w:t>
         </w:r>
@@ -833,7 +830,7 @@
     </w:p>
     <w:p>
       <w:pPr>
-        <w:pStyle w:val="ListParagraph"/>
+        <w:pStyle w:val="Paragraphedeliste"/>
         <w:numPr>
           <w:ilvl w:val="0"/>
           <w:numId w:val="1"/>
@@ -843,7 +840,7 @@
       <w:hyperlink r:id="rId15" w:history="1">
         <w:r>
           <w:rPr>
-            <w:rStyle w:val="Hyperlink"/>
+            <w:rStyle w:val="Lienhypertexte"/>
           </w:rPr>
           <w:t>https://api.stackexchange.com/docs</w:t>
         </w:r>
@@ -854,7 +851,7 @@
     </w:p>
     <w:p>
       <w:pPr>
-        <w:pStyle w:val="ListParagraph"/>
+        <w:pStyle w:val="Paragraphedeliste"/>
         <w:numPr>
           <w:ilvl w:val="0"/>
           <w:numId w:val="1"/>
@@ -864,7 +861,7 @@
       <w:hyperlink r:id="rId16" w:history="1">
         <w:r>
           <w:rPr>
-            <w:rStyle w:val="Hyperlink"/>
+            <w:rStyle w:val="Lienhypertexte"/>
           </w:rPr>
           <w:t>https://stackapps.com/apps/oauth/register</w:t>
         </w:r>
@@ -872,7 +869,7 @@
     </w:p>
     <w:p>
       <w:pPr>
-        <w:pStyle w:val="ListParagraph"/>
+        <w:pStyle w:val="Paragraphedeliste"/>
         <w:numPr>
           <w:ilvl w:val="0"/>
           <w:numId w:val="1"/>
@@ -882,7 +879,7 @@
       <w:hyperlink r:id="rId17" w:history="1">
         <w:r>
           <w:rPr>
-            <w:rStyle w:val="Hyperlink"/>
+            <w:rStyle w:val="Lienhypertexte"/>
           </w:rPr>
           <w:t>https://graph-tool.skewed.de/</w:t>
         </w:r>
@@ -893,7 +890,7 @@
     </w:p>
     <w:p>
       <w:pPr>
-        <w:pStyle w:val="ListParagraph"/>
+        <w:pStyle w:val="Paragraphedeliste"/>
         <w:numPr>
           <w:ilvl w:val="0"/>
           <w:numId w:val="1"/>
@@ -903,7 +900,7 @@
       <w:hyperlink r:id="rId18" w:history="1">
         <w:r>
           <w:rPr>
-            <w:rStyle w:val="Hyperlink"/>
+            <w:rStyle w:val="Lienhypertexte"/>
           </w:rPr>
           <w:t>https://pixi.sh/</w:t>
         </w:r>
@@ -911,6 +908,24 @@
       <w:r>
         <w:t xml:space="preserve"> </w:t>
       </w:r>
+    </w:p>
+    <w:p>
+      <w:pPr>
+        <w:pStyle w:val="Paragraphedeliste"/>
+        <w:numPr>
+          <w:ilvl w:val="0"/>
+          <w:numId w:val="1"/>
+        </w:numPr>
+        <w:spacing w:after="0"/>
+      </w:pPr>
+      <w:hyperlink r:id="rId19" w:history="1">
+        <w:r>
+          <w:rPr>
+            <w:rStyle w:val="Lienhypertexte"/>
+          </w:rPr>
+          <w:t>https://docs.pola.rs/py-polars/html/reference/</w:t>
+        </w:r>
+      </w:hyperlink>
     </w:p>
     <w:sectPr>
       <w:pgSz w:w="12240" w:h="15840"/>
@@ -923,7 +938,7 @@
 </file>
 
 <file path=word/endnotes.xml><?xml version="1.0" encoding="utf-8"?>
-<w:endnotes xmlns:wpc="http://schemas.microsoft.com/office/word/2010/wordprocessingCanvas" xmlns:cx="http://schemas.microsoft.com/office/drawing/2014/chartex" xmlns:cx1="http://schemas.microsoft.com/office/drawing/2015/9/8/chartex" xmlns:cx2="http://schemas.microsoft.com/office/drawing/2015/10/21/chartex" xmlns:cx3="http://schemas.microsoft.com/office/drawing/2016/5/9/chartex" xmlns:cx4="http://schemas.microsoft.com/office/drawing/2016/5/10/chartex" xmlns:cx5="http://schemas.microsoft.com/office/drawing/2016/5/11/chartex" xmlns:cx6="http://schemas.microsoft.com/office/drawing/2016/5/12/chartex" xmlns:cx7="http://schemas.microsoft.com/office/drawing/2016/5/13/chartex" xmlns:cx8="http://schemas.microsoft.com/office/drawing/2016/5/14/chartex" xmlns:mc="http://schemas.openxmlformats.org/markup-compatibility/2006" xmlns:aink="http://schemas.microsoft.com/office/drawing/2016/ink" xmlns:am3d="http://schemas.microsoft.com/office/drawing/2017/model3d" xmlns:o="urn:schemas-microsoft-com:office:office" xmlns:oel="http://schemas.microsoft.com/office/2019/extlst" xmlns:r="http://schemas.openxmlformats.org/officeDocument/2006/relationships" xmlns:m="http://schemas.openxmlformats.org/officeDocument/2006/math" xmlns:v="urn:schemas-microsoft-com:vml" xmlns:wp14="http://schemas.microsoft.com/office/word/2010/wordprocessingDrawing" xmlns:wp="http://schemas.openxmlformats.org/drawingml/2006/wordprocessingDrawing" xmlns:w10="urn:schemas-microsoft-com:office:word" xmlns:w="http://schemas.openxmlformats.org/wordprocessingml/2006/main" xmlns:w14="http://schemas.microsoft.com/office/word/2010/wordml" xmlns:w15="http://schemas.microsoft.com/office/word/2012/wordml" xmlns:w16cex="http://schemas.microsoft.com/office/word/2018/wordml/cex" xmlns:w16cid="http://schemas.microsoft.com/office/word/2016/wordml/cid" xmlns:w16="http://schemas.microsoft.com/office/word/2018/wordml" xmlns:w16du="http://schemas.microsoft.com/office/word/2023/wordml/word16du" xmlns:w16sdtdh="http://schemas.microsoft.com/office/word/2020/wordml/sdtdatahash" xmlns:w16se="http://schemas.microsoft.com/office/word/2015/wordml/symex" xmlns:wpg="http://schemas.microsoft.com/office/word/2010/wordprocessingGroup" xmlns:wpi="http://schemas.microsoft.com/office/word/2010/wordprocessingInk" xmlns:wne="http://schemas.microsoft.com/office/word/2006/wordml" xmlns:wps="http://schemas.microsoft.com/office/word/2010/wordprocessingShape" mc:Ignorable="w14 w15 w16se w16cid w16 w16cex w16sdtdh w16du wp14">
+<w:endnotes xmlns:wpc="http://schemas.microsoft.com/office/word/2010/wordprocessingCanvas" xmlns:cx="http://schemas.microsoft.com/office/drawing/2014/chartex" xmlns:cx1="http://schemas.microsoft.com/office/drawing/2015/9/8/chartex" xmlns:cx2="http://schemas.microsoft.com/office/drawing/2015/10/21/chartex" xmlns:cx3="http://schemas.microsoft.com/office/drawing/2016/5/9/chartex" xmlns:cx4="http://schemas.microsoft.com/office/drawing/2016/5/10/chartex" xmlns:cx5="http://schemas.microsoft.com/office/drawing/2016/5/11/chartex" xmlns:cx6="http://schemas.microsoft.com/office/drawing/2016/5/12/chartex" xmlns:cx7="http://schemas.microsoft.com/office/drawing/2016/5/13/chartex" xmlns:cx8="http://schemas.microsoft.com/office/drawing/2016/5/14/chartex" xmlns:mc="http://schemas.openxmlformats.org/markup-compatibility/2006" xmlns:aink="http://schemas.microsoft.com/office/drawing/2016/ink" xmlns:am3d="http://schemas.microsoft.com/office/drawing/2017/model3d" xmlns:o="urn:schemas-microsoft-com:office:office" xmlns:oel="http://schemas.microsoft.com/office/2019/extlst" xmlns:r="http://schemas.openxmlformats.org/officeDocument/2006/relationships" xmlns:m="http://schemas.openxmlformats.org/officeDocument/2006/math" xmlns:v="urn:schemas-microsoft-com:vml" xmlns:wp14="http://schemas.microsoft.com/office/word/2010/wordprocessingDrawing" xmlns:wp="http://schemas.openxmlformats.org/drawingml/2006/wordprocessingDrawing" xmlns:w10="urn:schemas-microsoft-com:office:word" xmlns:w="http://schemas.openxmlformats.org/wordprocessingml/2006/main" xmlns:w14="http://schemas.microsoft.com/office/word/2010/wordml" xmlns:w15="http://schemas.microsoft.com/office/word/2012/wordml" xmlns:w16cex="http://schemas.microsoft.com/office/word/2018/wordml/cex" xmlns:w16cid="http://schemas.microsoft.com/office/word/2016/wordml/cid" xmlns:w16="http://schemas.microsoft.com/office/word/2018/wordml" xmlns:w16sdtdh="http://schemas.microsoft.com/office/word/2020/wordml/sdtdatahash" xmlns:w16se="http://schemas.microsoft.com/office/word/2015/wordml/symex" xmlns:wpg="http://schemas.microsoft.com/office/word/2010/wordprocessingGroup" xmlns:wpi="http://schemas.microsoft.com/office/word/2010/wordprocessingInk" xmlns:wne="http://schemas.microsoft.com/office/word/2006/wordml" xmlns:wps="http://schemas.microsoft.com/office/word/2010/wordprocessingShape" mc:Ignorable="w14 w15 w16se w16cid w16 w16cex w16sdtdh wp14">
   <w:endnote w:type="separator" w:id="-1">
     <w:p>
       <w:pPr>
@@ -948,7 +963,7 @@
 </file>
 
 <file path=word/footnotes.xml><?xml version="1.0" encoding="utf-8"?>
-<w:footnotes xmlns:wpc="http://schemas.microsoft.com/office/word/2010/wordprocessingCanvas" xmlns:cx="http://schemas.microsoft.com/office/drawing/2014/chartex" xmlns:cx1="http://schemas.microsoft.com/office/drawing/2015/9/8/chartex" xmlns:cx2="http://schemas.microsoft.com/office/drawing/2015/10/21/chartex" xmlns:cx3="http://schemas.microsoft.com/office/drawing/2016/5/9/chartex" xmlns:cx4="http://schemas.microsoft.com/office/drawing/2016/5/10/chartex" xmlns:cx5="http://schemas.microsoft.com/office/drawing/2016/5/11/chartex" xmlns:cx6="http://schemas.microsoft.com/office/drawing/2016/5/12/chartex" xmlns:cx7="http://schemas.microsoft.com/office/drawing/2016/5/13/chartex" xmlns:cx8="http://schemas.microsoft.com/office/drawing/2016/5/14/chartex" xmlns:mc="http://schemas.openxmlformats.org/markup-compatibility/2006" xmlns:aink="http://schemas.microsoft.com/office/drawing/2016/ink" xmlns:am3d="http://schemas.microsoft.com/office/drawing/2017/model3d" xmlns:o="urn:schemas-microsoft-com:office:office" xmlns:oel="http://schemas.microsoft.com/office/2019/extlst" xmlns:r="http://schemas.openxmlformats.org/officeDocument/2006/relationships" xmlns:m="http://schemas.openxmlformats.org/officeDocument/2006/math" xmlns:v="urn:schemas-microsoft-com:vml" xmlns:wp14="http://schemas.microsoft.com/office/word/2010/wordprocessingDrawing" xmlns:wp="http://schemas.openxmlformats.org/drawingml/2006/wordprocessingDrawing" xmlns:w10="urn:schemas-microsoft-com:office:word" xmlns:w="http://schemas.openxmlformats.org/wordprocessingml/2006/main" xmlns:w14="http://schemas.microsoft.com/office/word/2010/wordml" xmlns:w15="http://schemas.microsoft.com/office/word/2012/wordml" xmlns:w16cex="http://schemas.microsoft.com/office/word/2018/wordml/cex" xmlns:w16cid="http://schemas.microsoft.com/office/word/2016/wordml/cid" xmlns:w16="http://schemas.microsoft.com/office/word/2018/wordml" xmlns:w16du="http://schemas.microsoft.com/office/word/2023/wordml/word16du" xmlns:w16sdtdh="http://schemas.microsoft.com/office/word/2020/wordml/sdtdatahash" xmlns:w16se="http://schemas.microsoft.com/office/word/2015/wordml/symex" xmlns:wpg="http://schemas.microsoft.com/office/word/2010/wordprocessingGroup" xmlns:wpi="http://schemas.microsoft.com/office/word/2010/wordprocessingInk" xmlns:wne="http://schemas.microsoft.com/office/word/2006/wordml" xmlns:wps="http://schemas.microsoft.com/office/word/2010/wordprocessingShape" mc:Ignorable="w14 w15 w16se w16cid w16 w16cex w16sdtdh w16du wp14">
+<w:footnotes xmlns:wpc="http://schemas.microsoft.com/office/word/2010/wordprocessingCanvas" xmlns:cx="http://schemas.microsoft.com/office/drawing/2014/chartex" xmlns:cx1="http://schemas.microsoft.com/office/drawing/2015/9/8/chartex" xmlns:cx2="http://schemas.microsoft.com/office/drawing/2015/10/21/chartex" xmlns:cx3="http://schemas.microsoft.com/office/drawing/2016/5/9/chartex" xmlns:cx4="http://schemas.microsoft.com/office/drawing/2016/5/10/chartex" xmlns:cx5="http://schemas.microsoft.com/office/drawing/2016/5/11/chartex" xmlns:cx6="http://schemas.microsoft.com/office/drawing/2016/5/12/chartex" xmlns:cx7="http://schemas.microsoft.com/office/drawing/2016/5/13/chartex" xmlns:cx8="http://schemas.microsoft.com/office/drawing/2016/5/14/chartex" xmlns:mc="http://schemas.openxmlformats.org/markup-compatibility/2006" xmlns:aink="http://schemas.microsoft.com/office/drawing/2016/ink" xmlns:am3d="http://schemas.microsoft.com/office/drawing/2017/model3d" xmlns:o="urn:schemas-microsoft-com:office:office" xmlns:oel="http://schemas.microsoft.com/office/2019/extlst" xmlns:r="http://schemas.openxmlformats.org/officeDocument/2006/relationships" xmlns:m="http://schemas.openxmlformats.org/officeDocument/2006/math" xmlns:v="urn:schemas-microsoft-com:vml" xmlns:wp14="http://schemas.microsoft.com/office/word/2010/wordprocessingDrawing" xmlns:wp="http://schemas.openxmlformats.org/drawingml/2006/wordprocessingDrawing" xmlns:w10="urn:schemas-microsoft-com:office:word" xmlns:w="http://schemas.openxmlformats.org/wordprocessingml/2006/main" xmlns:w14="http://schemas.microsoft.com/office/word/2010/wordml" xmlns:w15="http://schemas.microsoft.com/office/word/2012/wordml" xmlns:w16cex="http://schemas.microsoft.com/office/word/2018/wordml/cex" xmlns:w16cid="http://schemas.microsoft.com/office/word/2016/wordml/cid" xmlns:w16="http://schemas.microsoft.com/office/word/2018/wordml" xmlns:w16sdtdh="http://schemas.microsoft.com/office/word/2020/wordml/sdtdatahash" xmlns:w16se="http://schemas.microsoft.com/office/word/2015/wordml/symex" xmlns:wpg="http://schemas.microsoft.com/office/word/2010/wordprocessingGroup" xmlns:wpi="http://schemas.microsoft.com/office/word/2010/wordprocessingInk" xmlns:wne="http://schemas.microsoft.com/office/word/2006/wordml" xmlns:wps="http://schemas.microsoft.com/office/word/2010/wordprocessingShape" mc:Ignorable="w14 w15 w16se w16cid w16 w16cex w16sdtdh wp14">
   <w:footnote w:type="separator" w:id="-1">
     <w:p>
       <w:pPr>
@@ -973,7 +988,7 @@
 </file>
 
 <file path=word/numbering.xml><?xml version="1.0" encoding="utf-8"?>
-<w:numbering xmlns:wpc="http://schemas.microsoft.com/office/word/2010/wordprocessingCanvas" xmlns:cx="http://schemas.microsoft.com/office/drawing/2014/chartex" xmlns:cx1="http://schemas.microsoft.com/office/drawing/2015/9/8/chartex" xmlns:cx2="http://schemas.microsoft.com/office/drawing/2015/10/21/chartex" xmlns:cx3="http://schemas.microsoft.com/office/drawing/2016/5/9/chartex" xmlns:cx4="http://schemas.microsoft.com/office/drawing/2016/5/10/chartex" xmlns:cx5="http://schemas.microsoft.com/office/drawing/2016/5/11/chartex" xmlns:cx6="http://schemas.microsoft.com/office/drawing/2016/5/12/chartex" xmlns:cx7="http://schemas.microsoft.com/office/drawing/2016/5/13/chartex" xmlns:cx8="http://schemas.microsoft.com/office/drawing/2016/5/14/chartex" xmlns:mc="http://schemas.openxmlformats.org/markup-compatibility/2006" xmlns:aink="http://schemas.microsoft.com/office/drawing/2016/ink" xmlns:am3d="http://schemas.microsoft.com/office/drawing/2017/model3d" xmlns:o="urn:schemas-microsoft-com:office:office" xmlns:oel="http://schemas.microsoft.com/office/2019/extlst" xmlns:r="http://schemas.openxmlformats.org/officeDocument/2006/relationships" xmlns:m="http://schemas.openxmlformats.org/officeDocument/2006/math" xmlns:v="urn:schemas-microsoft-com:vml" xmlns:wp14="http://schemas.microsoft.com/office/word/2010/wordprocessingDrawing" xmlns:wp="http://schemas.openxmlformats.org/drawingml/2006/wordprocessingDrawing" xmlns:w10="urn:schemas-microsoft-com:office:word" xmlns:w="http://schemas.openxmlformats.org/wordprocessingml/2006/main" xmlns:w14="http://schemas.microsoft.com/office/word/2010/wordml" xmlns:w15="http://schemas.microsoft.com/office/word/2012/wordml" xmlns:w16cex="http://schemas.microsoft.com/office/word/2018/wordml/cex" xmlns:w16cid="http://schemas.microsoft.com/office/word/2016/wordml/cid" xmlns:w16="http://schemas.microsoft.com/office/word/2018/wordml" xmlns:w16du="http://schemas.microsoft.com/office/word/2023/wordml/word16du" xmlns:w16sdtdh="http://schemas.microsoft.com/office/word/2020/wordml/sdtdatahash" xmlns:w16se="http://schemas.microsoft.com/office/word/2015/wordml/symex" xmlns:wpg="http://schemas.microsoft.com/office/word/2010/wordprocessingGroup" xmlns:wpi="http://schemas.microsoft.com/office/word/2010/wordprocessingInk" xmlns:wne="http://schemas.microsoft.com/office/word/2006/wordml" xmlns:wps="http://schemas.microsoft.com/office/word/2010/wordprocessingShape" mc:Ignorable="w14 w15 w16se w16cid w16 w16cex w16sdtdh w16du wp14">
+<w:numbering xmlns:wpc="http://schemas.microsoft.com/office/word/2010/wordprocessingCanvas" xmlns:cx="http://schemas.microsoft.com/office/drawing/2014/chartex" xmlns:cx1="http://schemas.microsoft.com/office/drawing/2015/9/8/chartex" xmlns:cx2="http://schemas.microsoft.com/office/drawing/2015/10/21/chartex" xmlns:cx3="http://schemas.microsoft.com/office/drawing/2016/5/9/chartex" xmlns:cx4="http://schemas.microsoft.com/office/drawing/2016/5/10/chartex" xmlns:cx5="http://schemas.microsoft.com/office/drawing/2016/5/11/chartex" xmlns:cx6="http://schemas.microsoft.com/office/drawing/2016/5/12/chartex" xmlns:cx7="http://schemas.microsoft.com/office/drawing/2016/5/13/chartex" xmlns:cx8="http://schemas.microsoft.com/office/drawing/2016/5/14/chartex" xmlns:mc="http://schemas.openxmlformats.org/markup-compatibility/2006" xmlns:aink="http://schemas.microsoft.com/office/drawing/2016/ink" xmlns:am3d="http://schemas.microsoft.com/office/drawing/2017/model3d" xmlns:o="urn:schemas-microsoft-com:office:office" xmlns:oel="http://schemas.microsoft.com/office/2019/extlst" xmlns:r="http://schemas.openxmlformats.org/officeDocument/2006/relationships" xmlns:m="http://schemas.openxmlformats.org/officeDocument/2006/math" xmlns:v="urn:schemas-microsoft-com:vml" xmlns:wp14="http://schemas.microsoft.com/office/word/2010/wordprocessingDrawing" xmlns:wp="http://schemas.openxmlformats.org/drawingml/2006/wordprocessingDrawing" xmlns:w10="urn:schemas-microsoft-com:office:word" xmlns:w="http://schemas.openxmlformats.org/wordprocessingml/2006/main" xmlns:w14="http://schemas.microsoft.com/office/word/2010/wordml" xmlns:w15="http://schemas.microsoft.com/office/word/2012/wordml" xmlns:w16cex="http://schemas.microsoft.com/office/word/2018/wordml/cex" xmlns:w16cid="http://schemas.microsoft.com/office/word/2016/wordml/cid" xmlns:w16="http://schemas.microsoft.com/office/word/2018/wordml" xmlns:w16sdtdh="http://schemas.microsoft.com/office/word/2020/wordml/sdtdatahash" xmlns:w16se="http://schemas.microsoft.com/office/word/2015/wordml/symex" xmlns:wpg="http://schemas.microsoft.com/office/word/2010/wordprocessingGroup" xmlns:wpi="http://schemas.microsoft.com/office/word/2010/wordprocessingInk" xmlns:wne="http://schemas.microsoft.com/office/word/2006/wordml" xmlns:wps="http://schemas.microsoft.com/office/word/2010/wordprocessingShape" mc:Ignorable="w14 w15 w16se w16cid w16 w16cex w16sdtdh wp14">
   <w:abstractNum w:abstractNumId="0" w15:restartNumberingAfterBreak="0">
     <w:nsid w:val="57883A74"/>
     <w:multiLevelType w:val="hybridMultilevel"/>
@@ -1094,7 +1109,7 @@
 </file>
 
 <file path=word/styles.xml><?xml version="1.0" encoding="utf-8"?>
-<w:styles xmlns:mc="http://schemas.openxmlformats.org/markup-compatibility/2006" xmlns:r="http://schemas.openxmlformats.org/officeDocument/2006/relationships" xmlns:w="http://schemas.openxmlformats.org/wordprocessingml/2006/main" xmlns:w14="http://schemas.microsoft.com/office/word/2010/wordml" xmlns:w15="http://schemas.microsoft.com/office/word/2012/wordml" xmlns:w16cex="http://schemas.microsoft.com/office/word/2018/wordml/cex" xmlns:w16cid="http://schemas.microsoft.com/office/word/2016/wordml/cid" xmlns:w16="http://schemas.microsoft.com/office/word/2018/wordml" xmlns:w16du="http://schemas.microsoft.com/office/word/2023/wordml/word16du" xmlns:w16sdtdh="http://schemas.microsoft.com/office/word/2020/wordml/sdtdatahash" xmlns:w16se="http://schemas.microsoft.com/office/word/2015/wordml/symex" mc:Ignorable="w14 w15 w16se w16cid w16 w16cex w16sdtdh w16du">
+<w:styles xmlns:mc="http://schemas.openxmlformats.org/markup-compatibility/2006" xmlns:r="http://schemas.openxmlformats.org/officeDocument/2006/relationships" xmlns:w="http://schemas.openxmlformats.org/wordprocessingml/2006/main" xmlns:w14="http://schemas.microsoft.com/office/word/2010/wordml" xmlns:w15="http://schemas.microsoft.com/office/word/2012/wordml" xmlns:w16cex="http://schemas.microsoft.com/office/word/2018/wordml/cex" xmlns:w16cid="http://schemas.microsoft.com/office/word/2016/wordml/cid" xmlns:w16="http://schemas.microsoft.com/office/word/2018/wordml" xmlns:w16sdtdh="http://schemas.microsoft.com/office/word/2020/wordml/sdtdatahash" xmlns:w16se="http://schemas.microsoft.com/office/word/2015/wordml/symex" mc:Ignorable="w14 w15 w16se w16cid w16 w16cex w16sdtdh">
   <w:docDefaults>
     <w:rPrDefault>
       <w:rPr>
@@ -1494,13 +1509,13 @@
     <w:name w:val="Normal"/>
     <w:qFormat/>
   </w:style>
-  <w:style w:type="character" w:default="1" w:styleId="DefaultParagraphFont">
+  <w:style w:type="character" w:default="1" w:styleId="Policepardfaut">
     <w:name w:val="Default Paragraph Font"/>
     <w:uiPriority w:val="1"/>
     <w:semiHidden/>
     <w:unhideWhenUsed/>
   </w:style>
-  <w:style w:type="table" w:default="1" w:styleId="TableNormal">
+  <w:style w:type="table" w:default="1" w:styleId="TableauNormal">
     <w:name w:val="Normal Table"/>
     <w:uiPriority w:val="99"/>
     <w:semiHidden/>
@@ -1515,13 +1530,13 @@
       </w:tblCellMar>
     </w:tblPr>
   </w:style>
-  <w:style w:type="numbering" w:default="1" w:styleId="NoList">
+  <w:style w:type="numbering" w:default="1" w:styleId="Aucuneliste">
     <w:name w:val="No List"/>
     <w:uiPriority w:val="99"/>
     <w:semiHidden/>
     <w:unhideWhenUsed/>
   </w:style>
-  <w:style w:type="paragraph" w:styleId="Revision">
+  <w:style w:type="paragraph" w:styleId="Rvision">
     <w:name w:val="Revision"/>
     <w:hidden/>
     <w:uiPriority w:val="99"/>
@@ -1531,7 +1546,7 @@
       <w:spacing w:after="0" w:line="240" w:lineRule="auto"/>
     </w:pPr>
   </w:style>
-  <w:style w:type="paragraph" w:styleId="ListParagraph">
+  <w:style w:type="paragraph" w:styleId="Paragraphedeliste">
     <w:name w:val="List Paragraph"/>
     <w:basedOn w:val="Normal"/>
     <w:uiPriority w:val="34"/>
@@ -1542,9 +1557,9 @@
       <w:contextualSpacing/>
     </w:pPr>
   </w:style>
-  <w:style w:type="character" w:styleId="Hyperlink">
+  <w:style w:type="character" w:styleId="Lienhypertexte">
     <w:name w:val="Hyperlink"/>
-    <w:basedOn w:val="DefaultParagraphFont"/>
+    <w:basedOn w:val="Policepardfaut"/>
     <w:uiPriority w:val="99"/>
     <w:unhideWhenUsed/>
     <w:rsid w:val="00AA0328"/>
@@ -1553,9 +1568,9 @@
       <w:u w:val="single"/>
     </w:rPr>
   </w:style>
-  <w:style w:type="character" w:styleId="UnresolvedMention">
+  <w:style w:type="character" w:styleId="Mentionnonrsolue">
     <w:name w:val="Unresolved Mention"/>
-    <w:basedOn w:val="DefaultParagraphFont"/>
+    <w:basedOn w:val="Policepardfaut"/>
     <w:uiPriority w:val="99"/>
     <w:semiHidden/>
     <w:unhideWhenUsed/>
@@ -1565,10 +1580,10 @@
       <w:shd w:val="clear" w:color="auto" w:fill="E1DFDD"/>
     </w:rPr>
   </w:style>
-  <w:style w:type="paragraph" w:styleId="Header">
+  <w:style w:type="paragraph" w:styleId="En-tte">
     <w:name w:val="header"/>
     <w:basedOn w:val="Normal"/>
-    <w:link w:val="HeaderChar"/>
+    <w:link w:val="En-tteCar"/>
     <w:uiPriority w:val="99"/>
     <w:unhideWhenUsed/>
     <w:rsid w:val="009865EE"/>
@@ -1580,17 +1595,17 @@
       <w:spacing w:after="0" w:line="240" w:lineRule="auto"/>
     </w:pPr>
   </w:style>
-  <w:style w:type="character" w:customStyle="1" w:styleId="HeaderChar">
-    <w:name w:val="Header Char"/>
-    <w:basedOn w:val="DefaultParagraphFont"/>
-    <w:link w:val="Header"/>
+  <w:style w:type="character" w:customStyle="1" w:styleId="En-tteCar">
+    <w:name w:val="En-tête Car"/>
+    <w:basedOn w:val="Policepardfaut"/>
+    <w:link w:val="En-tte"/>
     <w:uiPriority w:val="99"/>
     <w:rsid w:val="009865EE"/>
   </w:style>
-  <w:style w:type="paragraph" w:styleId="Footer">
+  <w:style w:type="paragraph" w:styleId="Pieddepage">
     <w:name w:val="footer"/>
     <w:basedOn w:val="Normal"/>
-    <w:link w:val="FooterChar"/>
+    <w:link w:val="PieddepageCar"/>
     <w:uiPriority w:val="99"/>
     <w:unhideWhenUsed/>
     <w:rsid w:val="009865EE"/>
@@ -1602,10 +1617,10 @@
       <w:spacing w:after="0" w:line="240" w:lineRule="auto"/>
     </w:pPr>
   </w:style>
-  <w:style w:type="character" w:customStyle="1" w:styleId="FooterChar">
-    <w:name w:val="Footer Char"/>
-    <w:basedOn w:val="DefaultParagraphFont"/>
-    <w:link w:val="Footer"/>
+  <w:style w:type="character" w:customStyle="1" w:styleId="PieddepageCar">
+    <w:name w:val="Pied de page Car"/>
+    <w:basedOn w:val="Policepardfaut"/>
+    <w:link w:val="Pieddepage"/>
     <w:uiPriority w:val="99"/>
     <w:rsid w:val="009865EE"/>
   </w:style>

</xml_diff>